<commit_message>
Issue #12 Created API service with a cache layer. Created an ApiKeyService to reduce coupling between getting an APIkey and the movie service. Created first test.
</commit_message>
<xml_diff>
--- a/Group_2_ProjectProposal.docx
+++ b/Group_2_ProjectProposal.docx
@@ -106,15 +106,7 @@
         <w:t>API Selected:</w:t>
       </w:r>
       <w:r>
-        <w:t xml:space="preserve"> </w:t>
-      </w:r>
-      <w:proofErr w:type="spellStart"/>
-      <w:r>
-        <w:t>OMDb</w:t>
-      </w:r>
-      <w:proofErr w:type="spellEnd"/>
-      <w:r>
-        <w:t xml:space="preserve"> API – The Open Movie Database</w:t>
+        <w:t xml:space="preserve"> OMDb API – The Open Movie Database</w:t>
       </w:r>
     </w:p>
     <w:p>
@@ -126,15 +118,7 @@
         <w:t>API Interaction:</w:t>
       </w:r>
       <w:r>
-        <w:t xml:space="preserve"> A user will interact with the API through a web interface created with React.  The web interface will accept search terms from the user and submit them to the back end of the application.  The back end of the application will forward queries onto the </w:t>
-      </w:r>
-      <w:proofErr w:type="spellStart"/>
-      <w:r>
-        <w:t>OMDb</w:t>
-      </w:r>
-      <w:proofErr w:type="spellEnd"/>
-      <w:r>
-        <w:t xml:space="preserve"> API and cache the last 100 results.</w:t>
+        <w:t xml:space="preserve"> A user will interact with the API through a web interface created with React.  The web interface will accept search terms from the user and submit them to the back end of the application.  The back end of the application will forward queries onto the OMDb API and cache the last 100 results.</w:t>
       </w:r>
     </w:p>
     <w:p>
@@ -154,13 +138,20 @@
     </w:p>
     <w:p>
       <w:r>
-        <w:t xml:space="preserve">JUnit, Spring Boot, </w:t>
-      </w:r>
-      <w:proofErr w:type="spellStart"/>
-      <w:r>
-        <w:t>Thymeleaf</w:t>
-      </w:r>
-      <w:proofErr w:type="spellEnd"/>
+        <w:t>J</w:t>
+      </w:r>
+      <w:r>
+        <w:t>u</w:t>
+      </w:r>
+      <w:r>
+        <w:t>nit</w:t>
+      </w:r>
+      <w:r>
+        <w:t>, Mockito</w:t>
+      </w:r>
+      <w:r>
+        <w:t>, Spring Boot, Thymeleaf</w:t>
+      </w:r>
     </w:p>
     <w:p>
       <w:pPr>
@@ -174,32 +165,13 @@
           <w:b/>
           <w:bCs/>
         </w:rPr>
-        <w:t xml:space="preserve">Client-Side Front End </w:t>
-      </w:r>
-      <w:r>
-        <w:rPr>
-          <w:b/>
-          <w:bCs/>
-        </w:rPr>
-        <w:t>Dependencies</w:t>
-      </w:r>
-      <w:r>
-        <w:rPr>
-          <w:b/>
-          <w:bCs/>
-        </w:rPr>
-        <w:t>:</w:t>
-      </w:r>
-    </w:p>
-    <w:p>
-      <w:r>
-        <w:t xml:space="preserve">Axios, React, React-Dom, React-Router-Dom, </w:t>
-      </w:r>
-      <w:proofErr w:type="spellStart"/>
-      <w:r>
-        <w:t>Zustand</w:t>
-      </w:r>
-      <w:proofErr w:type="spellEnd"/>
+        <w:t>Client-Side Front End Dependencies:</w:t>
+      </w:r>
+    </w:p>
+    <w:p>
+      <w:r>
+        <w:t>Axios, React, React-Dom, React-Router-Dom, Zustand</w:t>
+      </w:r>
     </w:p>
     <w:p>
       <w:pPr>
@@ -221,15 +193,7 @@
         <w:t>Babel/Core</w:t>
       </w:r>
       <w:r>
-        <w:t xml:space="preserve">, Babel/Plugin-Proposal-Class-Properties, Babel/Preset-Env, Babel/Preset-React, Babel-Loader, </w:t>
-      </w:r>
-      <w:proofErr w:type="spellStart"/>
-      <w:r>
-        <w:t>Url</w:t>
-      </w:r>
-      <w:proofErr w:type="spellEnd"/>
-      <w:r>
-        <w:t>-Loader, Webpack, Webpack-CLI, Webpack-Dev-Server</w:t>
+        <w:t>, Babel/Plugin-Proposal-Class-Properties, Babel/Preset-Env, Babel/Preset-React, Babel-Loader, Url-Loader, Webpack, Webpack-CLI, Webpack-Dev-Server</w:t>
       </w:r>
     </w:p>
     <w:p>

</xml_diff>

<commit_message>
Updated proposal to add a link to the Figma mock ups.
</commit_message>
<xml_diff>
--- a/Group_2_ProjectProposal.docx
+++ b/Group_2_ProjectProposal.docx
@@ -15,7 +15,7 @@
         <w:pStyle w:val="Heading2"/>
         <w:sectPr>
           <w:pgSz w:w="12240" w:h="15840"/>
-          <w:pgMar w:top="1440" w:right="1440" w:bottom="1440" w:left="1440" w:header="720" w:footer="720" w:gutter="0"/>
+          <w:pgMar w:top="1080" w:right="1080" w:bottom="1080" w:left="1080" w:header="720" w:footer="720" w:gutter="0"/>
           <w:cols w:space="720"/>
           <w:docGrid w:linePitch="360"/>
         </w:sectPr>
@@ -106,7 +106,15 @@
         <w:t>API Selected:</w:t>
       </w:r>
       <w:r>
-        <w:t xml:space="preserve"> OMDb API – The Open Movie Database</w:t>
+        <w:t xml:space="preserve"> </w:t>
+      </w:r>
+      <w:proofErr w:type="spellStart"/>
+      <w:r>
+        <w:t>OMDb</w:t>
+      </w:r>
+      <w:proofErr w:type="spellEnd"/>
+      <w:r>
+        <w:t xml:space="preserve"> API – The Open Movie Database</w:t>
       </w:r>
     </w:p>
     <w:p>
@@ -118,7 +126,15 @@
         <w:t>API Interaction:</w:t>
       </w:r>
       <w:r>
-        <w:t xml:space="preserve"> A user will interact with the API through a web interface created with React.  The web interface will accept search terms from the user and submit them to the back end of the application.  The back end of the application will forward queries onto the OMDb API and cache the last 100 results.</w:t>
+        <w:t xml:space="preserve"> A user will interact with the API through a web interface created with React.  The web interface will accept search terms from the user and submit them to the back end of the application.  The back end of the application will forward queries onto the </w:t>
+      </w:r>
+      <w:proofErr w:type="spellStart"/>
+      <w:r>
+        <w:t>OMDb</w:t>
+      </w:r>
+      <w:proofErr w:type="spellEnd"/>
+      <w:r>
+        <w:t xml:space="preserve"> API and cache the last 100 results.</w:t>
       </w:r>
     </w:p>
     <w:p>
@@ -150,8 +166,13 @@
         <w:t>, Mockito</w:t>
       </w:r>
       <w:r>
-        <w:t>, Spring Boot, Thymeleaf</w:t>
-      </w:r>
+        <w:t xml:space="preserve">, Spring Boot, </w:t>
+      </w:r>
+      <w:proofErr w:type="spellStart"/>
+      <w:r>
+        <w:t>Thymeleaf</w:t>
+      </w:r>
+      <w:proofErr w:type="spellEnd"/>
     </w:p>
     <w:p>
       <w:pPr>
@@ -170,8 +191,13 @@
     </w:p>
     <w:p>
       <w:r>
-        <w:t>Axios, React, React-Dom, React-Router-Dom, Zustand</w:t>
-      </w:r>
+        <w:t xml:space="preserve">Axios, React, React-Dom, React-Router-Dom, </w:t>
+      </w:r>
+      <w:proofErr w:type="spellStart"/>
+      <w:r>
+        <w:t>Zustand</w:t>
+      </w:r>
+      <w:proofErr w:type="spellEnd"/>
     </w:p>
     <w:p>
       <w:pPr>
@@ -193,7 +219,15 @@
         <w:t>Babel/Core</w:t>
       </w:r>
       <w:r>
-        <w:t>, Babel/Plugin-Proposal-Class-Properties, Babel/Preset-Env, Babel/Preset-React, Babel-Loader, Url-Loader, Webpack, Webpack-CLI, Webpack-Dev-Server</w:t>
+        <w:t xml:space="preserve">, Babel/Plugin-Proposal-Class-Properties, Babel/Preset-Env, Babel/Preset-React, Babel-Loader, </w:t>
+      </w:r>
+      <w:proofErr w:type="spellStart"/>
+      <w:r>
+        <w:t>Url</w:t>
+      </w:r>
+      <w:proofErr w:type="spellEnd"/>
+      <w:r>
+        <w:t>-Loader, Webpack, Webpack-CLI, Webpack-Dev-Server</w:t>
       </w:r>
     </w:p>
     <w:p>
@@ -299,15 +333,93 @@
         <w:t>All sprints will incorporate any feedback received.</w:t>
       </w:r>
     </w:p>
+    <w:p>
+      <w:pPr>
+        <w:rPr>
+          <w:b/>
+          <w:bCs/>
+        </w:rPr>
+      </w:pPr>
+      <w:r>
+        <w:rPr>
+          <w:b/>
+          <w:bCs/>
+        </w:rPr>
+        <w:t>Mock Ups:</w:t>
+      </w:r>
+    </w:p>
+    <w:p>
+      <w:r>
+        <w:t xml:space="preserve">The mock ups for this project are located in Figma at this url: </w:t>
+      </w:r>
+      <w:hyperlink r:id="rId6" w:history="1">
+        <w:r>
+          <w:rPr>
+            <w:rStyle w:val="Hyperlink"/>
+          </w:rPr>
+          <w:t>https://www.figma.com/design/uCHTJEnGOGQiwiBWUTz4zW/Group-2-Project?node-id=0-1&amp;node-type=canvas&amp;t=UkhrbW7OYnJvg1ep-0</w:t>
+        </w:r>
+      </w:hyperlink>
+    </w:p>
     <w:sectPr>
       <w:type w:val="continuous"/>
       <w:pgSz w:w="12240" w:h="15840"/>
-      <w:pgMar w:top="1440" w:right="1440" w:bottom="1440" w:left="1440" w:header="720" w:footer="720" w:gutter="0"/>
+      <w:pgMar w:top="1440" w:right="1440" w:bottom="1440" w:left="1440" w:header="720" w:footer="630" w:gutter="0"/>
       <w:cols w:space="720"/>
       <w:docGrid w:linePitch="360"/>
     </w:sectPr>
   </w:body>
 </w:document>
+</file>
+
+<file path=word/endnotes.xml><?xml version="1.0" encoding="utf-8"?>
+<w:endnotes xmlns:wpc="http://schemas.microsoft.com/office/word/2010/wordprocessingCanvas" xmlns:cx="http://schemas.microsoft.com/office/drawing/2014/chartex" xmlns:cx1="http://schemas.microsoft.com/office/drawing/2015/9/8/chartex" xmlns:cx2="http://schemas.microsoft.com/office/drawing/2015/10/21/chartex" xmlns:cx3="http://schemas.microsoft.com/office/drawing/2016/5/9/chartex" xmlns:cx4="http://schemas.microsoft.com/office/drawing/2016/5/10/chartex" xmlns:cx5="http://schemas.microsoft.com/office/drawing/2016/5/11/chartex" xmlns:cx6="http://schemas.microsoft.com/office/drawing/2016/5/12/chartex" xmlns:cx7="http://schemas.microsoft.com/office/drawing/2016/5/13/chartex" xmlns:cx8="http://schemas.microsoft.com/office/drawing/2016/5/14/chartex" xmlns:mc="http://schemas.openxmlformats.org/markup-compatibility/2006" xmlns:aink="http://schemas.microsoft.com/office/drawing/2016/ink" xmlns:am3d="http://schemas.microsoft.com/office/drawing/2017/model3d" xmlns:o="urn:schemas-microsoft-com:office:office" xmlns:oel="http://schemas.microsoft.com/office/2019/extlst" xmlns:r="http://schemas.openxmlformats.org/officeDocument/2006/relationships" xmlns:m="http://schemas.openxmlformats.org/officeDocument/2006/math" xmlns:v="urn:schemas-microsoft-com:vml" xmlns:wp14="http://schemas.microsoft.com/office/word/2010/wordprocessingDrawing" xmlns:wp="http://schemas.openxmlformats.org/drawingml/2006/wordprocessingDrawing" xmlns:w10="urn:schemas-microsoft-com:office:word" xmlns:w="http://schemas.openxmlformats.org/wordprocessingml/2006/main" xmlns:w14="http://schemas.microsoft.com/office/word/2010/wordml" xmlns:w15="http://schemas.microsoft.com/office/word/2012/wordml" xmlns:w16cex="http://schemas.microsoft.com/office/word/2018/wordml/cex" xmlns:w16cid="http://schemas.microsoft.com/office/word/2016/wordml/cid" xmlns:w16="http://schemas.microsoft.com/office/word/2018/wordml" xmlns:w16du="http://schemas.microsoft.com/office/word/2023/wordml/word16du" xmlns:w16sdtdh="http://schemas.microsoft.com/office/word/2020/wordml/sdtdatahash" xmlns:w16se="http://schemas.microsoft.com/office/word/2015/wordml/symex" xmlns:wpg="http://schemas.microsoft.com/office/word/2010/wordprocessingGroup" xmlns:wpi="http://schemas.microsoft.com/office/word/2010/wordprocessingInk" xmlns:wne="http://schemas.microsoft.com/office/word/2006/wordml" xmlns:wps="http://schemas.microsoft.com/office/word/2010/wordprocessingShape" mc:Ignorable="w14 w15 w16se w16cid w16 w16cex w16sdtdh w16du wp14">
+  <w:endnote w:type="separator" w:id="-1">
+    <w:p>
+      <w:pPr>
+        <w:spacing w:after="0" w:line="240" w:lineRule="auto"/>
+      </w:pPr>
+      <w:r>
+        <w:separator/>
+      </w:r>
+    </w:p>
+  </w:endnote>
+  <w:endnote w:type="continuationSeparator" w:id="0">
+    <w:p>
+      <w:pPr>
+        <w:spacing w:after="0" w:line="240" w:lineRule="auto"/>
+      </w:pPr>
+      <w:r>
+        <w:continuationSeparator/>
+      </w:r>
+    </w:p>
+  </w:endnote>
+</w:endnotes>
+</file>
+
+<file path=word/footnotes.xml><?xml version="1.0" encoding="utf-8"?>
+<w:footnotes xmlns:wpc="http://schemas.microsoft.com/office/word/2010/wordprocessingCanvas" xmlns:cx="http://schemas.microsoft.com/office/drawing/2014/chartex" xmlns:cx1="http://schemas.microsoft.com/office/drawing/2015/9/8/chartex" xmlns:cx2="http://schemas.microsoft.com/office/drawing/2015/10/21/chartex" xmlns:cx3="http://schemas.microsoft.com/office/drawing/2016/5/9/chartex" xmlns:cx4="http://schemas.microsoft.com/office/drawing/2016/5/10/chartex" xmlns:cx5="http://schemas.microsoft.com/office/drawing/2016/5/11/chartex" xmlns:cx6="http://schemas.microsoft.com/office/drawing/2016/5/12/chartex" xmlns:cx7="http://schemas.microsoft.com/office/drawing/2016/5/13/chartex" xmlns:cx8="http://schemas.microsoft.com/office/drawing/2016/5/14/chartex" xmlns:mc="http://schemas.openxmlformats.org/markup-compatibility/2006" xmlns:aink="http://schemas.microsoft.com/office/drawing/2016/ink" xmlns:am3d="http://schemas.microsoft.com/office/drawing/2017/model3d" xmlns:o="urn:schemas-microsoft-com:office:office" xmlns:oel="http://schemas.microsoft.com/office/2019/extlst" xmlns:r="http://schemas.openxmlformats.org/officeDocument/2006/relationships" xmlns:m="http://schemas.openxmlformats.org/officeDocument/2006/math" xmlns:v="urn:schemas-microsoft-com:vml" xmlns:wp14="http://schemas.microsoft.com/office/word/2010/wordprocessingDrawing" xmlns:wp="http://schemas.openxmlformats.org/drawingml/2006/wordprocessingDrawing" xmlns:w10="urn:schemas-microsoft-com:office:word" xmlns:w="http://schemas.openxmlformats.org/wordprocessingml/2006/main" xmlns:w14="http://schemas.microsoft.com/office/word/2010/wordml" xmlns:w15="http://schemas.microsoft.com/office/word/2012/wordml" xmlns:w16cex="http://schemas.microsoft.com/office/word/2018/wordml/cex" xmlns:w16cid="http://schemas.microsoft.com/office/word/2016/wordml/cid" xmlns:w16="http://schemas.microsoft.com/office/word/2018/wordml" xmlns:w16du="http://schemas.microsoft.com/office/word/2023/wordml/word16du" xmlns:w16sdtdh="http://schemas.microsoft.com/office/word/2020/wordml/sdtdatahash" xmlns:w16se="http://schemas.microsoft.com/office/word/2015/wordml/symex" xmlns:wpg="http://schemas.microsoft.com/office/word/2010/wordprocessingGroup" xmlns:wpi="http://schemas.microsoft.com/office/word/2010/wordprocessingInk" xmlns:wne="http://schemas.microsoft.com/office/word/2006/wordml" xmlns:wps="http://schemas.microsoft.com/office/word/2010/wordprocessingShape" mc:Ignorable="w14 w15 w16se w16cid w16 w16cex w16sdtdh w16du wp14">
+  <w:footnote w:type="separator" w:id="-1">
+    <w:p>
+      <w:pPr>
+        <w:spacing w:after="0" w:line="240" w:lineRule="auto"/>
+      </w:pPr>
+      <w:r>
+        <w:separator/>
+      </w:r>
+    </w:p>
+  </w:footnote>
+  <w:footnote w:type="continuationSeparator" w:id="0">
+    <w:p>
+      <w:pPr>
+        <w:spacing w:after="0" w:line="240" w:lineRule="auto"/>
+      </w:pPr>
+      <w:r>
+        <w:continuationSeparator/>
+      </w:r>
+    </w:p>
+  </w:footnote>
+</w:footnotes>
 </file>
 
 <file path=word/styles.xml><?xml version="1.0" encoding="utf-8"?>
@@ -803,7 +915,6 @@
   <w:style w:type="character" w:default="1" w:styleId="DefaultParagraphFont">
     <w:name w:val="Default Paragraph Font"/>
     <w:uiPriority w:val="1"/>
-    <w:semiHidden/>
     <w:unhideWhenUsed/>
   </w:style>
   <w:style w:type="table" w:default="1" w:styleId="TableNormal">
@@ -889,6 +1000,73 @@
       <w:iCs/>
       <w:color w:val="2F5496" w:themeColor="accent1" w:themeShade="BF"/>
     </w:rPr>
+  </w:style>
+  <w:style w:type="character" w:styleId="Hyperlink">
+    <w:name w:val="Hyperlink"/>
+    <w:basedOn w:val="DefaultParagraphFont"/>
+    <w:uiPriority w:val="99"/>
+    <w:unhideWhenUsed/>
+    <w:rsid w:val="00484219"/>
+    <w:rPr>
+      <w:color w:val="0563C1" w:themeColor="hyperlink"/>
+      <w:u w:val="single"/>
+    </w:rPr>
+  </w:style>
+  <w:style w:type="character" w:styleId="UnresolvedMention">
+    <w:name w:val="Unresolved Mention"/>
+    <w:basedOn w:val="DefaultParagraphFont"/>
+    <w:uiPriority w:val="99"/>
+    <w:semiHidden/>
+    <w:unhideWhenUsed/>
+    <w:rsid w:val="00484219"/>
+    <w:rPr>
+      <w:color w:val="605E5C"/>
+      <w:shd w:val="clear" w:color="auto" w:fill="E1DFDD"/>
+    </w:rPr>
+  </w:style>
+  <w:style w:type="paragraph" w:styleId="Header">
+    <w:name w:val="header"/>
+    <w:basedOn w:val="Normal"/>
+    <w:link w:val="HeaderChar"/>
+    <w:uiPriority w:val="99"/>
+    <w:unhideWhenUsed/>
+    <w:rsid w:val="00484219"/>
+    <w:pPr>
+      <w:tabs>
+        <w:tab w:val="center" w:pos="4680"/>
+        <w:tab w:val="right" w:pos="9360"/>
+      </w:tabs>
+      <w:spacing w:after="0" w:line="240" w:lineRule="auto"/>
+    </w:pPr>
+  </w:style>
+  <w:style w:type="character" w:customStyle="1" w:styleId="HeaderChar">
+    <w:name w:val="Header Char"/>
+    <w:basedOn w:val="DefaultParagraphFont"/>
+    <w:link w:val="Header"/>
+    <w:uiPriority w:val="99"/>
+    <w:rsid w:val="00484219"/>
+  </w:style>
+  <w:style w:type="paragraph" w:styleId="Footer">
+    <w:name w:val="footer"/>
+    <w:basedOn w:val="Normal"/>
+    <w:link w:val="FooterChar"/>
+    <w:uiPriority w:val="99"/>
+    <w:unhideWhenUsed/>
+    <w:rsid w:val="00484219"/>
+    <w:pPr>
+      <w:tabs>
+        <w:tab w:val="center" w:pos="4680"/>
+        <w:tab w:val="right" w:pos="9360"/>
+      </w:tabs>
+      <w:spacing w:after="0" w:line="240" w:lineRule="auto"/>
+    </w:pPr>
+  </w:style>
+  <w:style w:type="character" w:customStyle="1" w:styleId="FooterChar">
+    <w:name w:val="Footer Char"/>
+    <w:basedOn w:val="DefaultParagraphFont"/>
+    <w:link w:val="Footer"/>
+    <w:uiPriority w:val="99"/>
+    <w:rsid w:val="00484219"/>
   </w:style>
 </w:styles>
 </file>

</xml_diff>

<commit_message>
Added details to project proposal
</commit_message>
<xml_diff>
--- a/Group_2_ProjectProposal.docx
+++ b/Group_2_ProjectProposal.docx
@@ -126,7 +126,13 @@
         <w:t>API Interaction:</w:t>
       </w:r>
       <w:r>
-        <w:t xml:space="preserve"> A user will interact with the API through a web interface created with React.  The web interface will accept search terms from the user and submit them to the back end of the application.  The back end of the application will forward queries onto the </w:t>
+        <w:t xml:space="preserve"> A user will interact with the API through a web interface created with React. The web interface will accept search terms from the user and submit them to the back end of the application</w:t>
+      </w:r>
+      <w:r>
+        <w:t>, providing the user the ability to filter the results as needed</w:t>
+      </w:r>
+      <w:r>
+        <w:t xml:space="preserve">.  The back end of the application will forward queries onto the </w:t>
       </w:r>
       <w:proofErr w:type="spellStart"/>
       <w:r>
@@ -198,6 +204,9 @@
         <w:t>Zustand</w:t>
       </w:r>
       <w:proofErr w:type="spellEnd"/>
+      <w:r>
+        <w:t>, Bootstrap, React-Bootstrap</w:t>
+      </w:r>
     </w:p>
     <w:p>
       <w:pPr>
@@ -307,12 +316,23 @@
         <w:t>Sprint 1</w:t>
       </w:r>
       <w:r>
-        <w:t xml:space="preserve"> will consist of project design, project setup, initial back-end work to enable work on the front end for Sprint 2.  The primary goal of Sprint 1 is to enable work in future sprints to continue.</w:t>
-      </w:r>
-    </w:p>
-    <w:p>
-      <w:r>
-        <w:t xml:space="preserve">Sprint 2 will focus on testing the back-end and initial work on the front-end.  </w:t>
+        <w:t xml:space="preserve"> will consist of project design, project setup, initial back-end work to enable work on the front end for Sprint 2.  The primary goal of Sprint 1 is to enable work in future sprints to continue</w:t>
+      </w:r>
+      <w:r>
+        <w:t xml:space="preserve">. </w:t>
+      </w:r>
+    </w:p>
+    <w:p>
+      <w:r>
+        <w:t xml:space="preserve">Sprint 2 will focus on testing the </w:t>
+      </w:r>
+      <w:proofErr w:type="gramStart"/>
+      <w:r>
+        <w:t>back-end</w:t>
+      </w:r>
+      <w:proofErr w:type="gramEnd"/>
+      <w:r>
+        <w:t xml:space="preserve"> and initial work on the front-end.  </w:t>
       </w:r>
       <w:r>
         <w:t>Testing of the back-end should be complete at the end of the sprint.  Front-end work will consist of implementing the pages, containers, and components to be used within the project with a focus on the components to ensure they are available for future sprints.</w:t>
@@ -326,6 +346,17 @@
     <w:p>
       <w:r>
         <w:t>Sprint 4 will focus on end-to-end testing and correcting any bugs found during testing.</w:t>
+      </w:r>
+      <w:r>
+        <w:t xml:space="preserve"> The goal of Sprint 4 is to ensure that a polished, </w:t>
+      </w:r>
+      <w:proofErr w:type="gramStart"/>
+      <w:r>
+        <w:t>fully-functional</w:t>
+      </w:r>
+      <w:proofErr w:type="gramEnd"/>
+      <w:r>
+        <w:t xml:space="preserve"> application is delivered that meets the initial requirements set.</w:t>
       </w:r>
     </w:p>
     <w:p>
@@ -350,6 +381,7 @@
     </w:p>
     <w:p>
       <w:r>
+        <w:lastRenderedPageBreak/>
         <w:t xml:space="preserve">The mock ups for this project are located in Figma at this url: </w:t>
       </w:r>
       <w:hyperlink r:id="rId6" w:history="1">
@@ -357,7 +389,19 @@
           <w:rPr>
             <w:rStyle w:val="Hyperlink"/>
           </w:rPr>
-          <w:t>https://www.figma.com/design/uCHTJEnGOGQiwiBWUTz4zW/Group-2-Project?node-id=0-1&amp;node-type=canvas&amp;t=UkhrbW7OYnJvg1ep-0</w:t>
+          <w:t>https://www.figma.com/design/uCHTJEnGOGQiwiBWUTz4zW/Group-2-Projec</w:t>
+        </w:r>
+        <w:r>
+          <w:rPr>
+            <w:rStyle w:val="Hyperlink"/>
+          </w:rPr>
+          <w:t>t</w:t>
+        </w:r>
+        <w:r>
+          <w:rPr>
+            <w:rStyle w:val="Hyperlink"/>
+          </w:rPr>
+          <w:t>?node-id=0-1&amp;node-type=canvas&amp;t=UkhrbW7OYnJvg1ep-0</w:t>
         </w:r>
       </w:hyperlink>
     </w:p>
@@ -1068,6 +1112,18 @@
     <w:uiPriority w:val="99"/>
     <w:rsid w:val="00484219"/>
   </w:style>
+  <w:style w:type="character" w:styleId="FollowedHyperlink">
+    <w:name w:val="FollowedHyperlink"/>
+    <w:basedOn w:val="DefaultParagraphFont"/>
+    <w:uiPriority w:val="99"/>
+    <w:semiHidden/>
+    <w:unhideWhenUsed/>
+    <w:rsid w:val="00A97F00"/>
+    <w:rPr>
+      <w:color w:val="954F72" w:themeColor="followedHyperlink"/>
+      <w:u w:val="single"/>
+    </w:rPr>
+  </w:style>
 </w:styles>
 </file>
 

</xml_diff>